<commit_message>
updated docs with open source usage/ licenses
</commit_message>
<xml_diff>
--- a/docs/AlpacaUiPathFormBuilder_Library.docx
+++ b/docs/AlpacaUiPathFormBuilder_Library.docx
@@ -405,11 +405,11 @@
             </w:r>
             <w:proofErr w:type="spellStart"/>
             <w:r>
-              <w:t>btn-lg</w:t>
+              <w:t>btn</w:t>
             </w:r>
             <w:proofErr w:type="spellEnd"/>
             <w:r>
-              <w:t>"</w:t>
+              <w:t>-lg"</w:t>
             </w:r>
             <w:r>
               <w:t>.</w:t>
@@ -474,12 +474,7 @@
               <w:cnfStyle w:val="000000100000" w:firstRow="0" w:lastRow="0" w:firstColumn="0" w:lastColumn="0" w:oddVBand="0" w:evenVBand="0" w:oddHBand="1" w:evenHBand="0" w:firstRowFirstColumn="0" w:firstRowLastColumn="0" w:lastRowFirstColumn="0" w:lastRowLastColumn="0"/>
             </w:pPr>
             <w:r>
-              <w:t>This is a dictionary object output by the process.  Any controls a</w:t>
-            </w:r>
-            <w:bookmarkStart w:id="0" w:name="_GoBack"/>
-            <w:bookmarkEnd w:id="0"/>
-            <w:r>
-              <w:t>dded to this form should use this payload.</w:t>
+              <w:t>This is a dictionary object output by the process.  Any controls added to this form should use this payload.</w:t>
             </w:r>
           </w:p>
         </w:tc>
@@ -1278,15 +1273,7 @@
             </w:r>
             <w:proofErr w:type="spellEnd"/>
             <w:r>
-              <w:t xml:space="preserve"> library.  The default points to working source on the internet.  This is needed for the “</w:t>
-            </w:r>
-            <w:proofErr w:type="spellStart"/>
-            <w:r>
-              <w:t>ck</w:t>
-            </w:r>
-            <w:proofErr w:type="spellEnd"/>
-            <w:r>
-              <w:t xml:space="preserve"> editor” control.</w:t>
+              <w:t xml:space="preserve"> library.  The default points to working source on the internet.  This is needed for the “ck editor” control.</w:t>
             </w:r>
           </w:p>
         </w:tc>
@@ -1972,7 +1959,7 @@
       <w:r>
         <w:t xml:space="preserve">The </w:t>
       </w:r>
-      <w:bookmarkStart w:id="1" w:name="_Hlk534710926"/>
+      <w:bookmarkStart w:id="0" w:name="_Hlk534710926"/>
       <w:proofErr w:type="spellStart"/>
       <w:r>
         <w:t>ctrlCKEditor</w:t>
@@ -1981,7 +1968,7 @@
       <w:r>
         <w:t xml:space="preserve"> </w:t>
       </w:r>
-      <w:bookmarkEnd w:id="1"/>
+      <w:bookmarkEnd w:id="0"/>
       <w:r>
         <w:t>activity allows the user to create a CK Editor on a form created using the “</w:t>
       </w:r>
@@ -3711,6 +3698,11 @@
       </w:r>
     </w:p>
     <w:p>
+      <w:pPr>
+        <w:rPr>
+          <w:rStyle w:val="Hyperlink"/>
+        </w:rPr>
+      </w:pPr>
       <w:hyperlink r:id="rId25" w:history="1">
         <w:r>
           <w:rPr>
@@ -3721,7 +3713,1873 @@
       </w:hyperlink>
     </w:p>
     <w:p/>
+    <w:p>
+      <w:pPr>
+        <w:pStyle w:val="Heading2"/>
+      </w:pPr>
+      <w:r>
+        <w:t>Open Source Libraries</w:t>
+      </w:r>
+    </w:p>
+    <w:p>
+      <w:r>
+        <w:t xml:space="preserve">The following table lists the open source libraries used in the Alpaca </w:t>
+      </w:r>
+      <w:proofErr w:type="spellStart"/>
+      <w:r>
+        <w:t>UiPath</w:t>
+      </w:r>
+      <w:proofErr w:type="spellEnd"/>
+      <w:r>
+        <w:t xml:space="preserve"> Form Builder and their license types.  If the use of the component is optional in the Alpaca </w:t>
+      </w:r>
+      <w:proofErr w:type="spellStart"/>
+      <w:r>
+        <w:t>UiPath</w:t>
+      </w:r>
+      <w:proofErr w:type="spellEnd"/>
+      <w:r>
+        <w:t xml:space="preserve"> Form Builder, it’s indicated as such.</w:t>
+      </w:r>
+    </w:p>
+    <w:tbl>
+      <w:tblPr>
+        <w:tblStyle w:val="PlainTable1"/>
+        <w:tblW w:w="5000" w:type="pct"/>
+        <w:tblLook w:val="04A0" w:firstRow="1" w:lastRow="0" w:firstColumn="1" w:lastColumn="0" w:noHBand="0" w:noVBand="1"/>
+      </w:tblPr>
+      <w:tblGrid>
+        <w:gridCol w:w="1827"/>
+        <w:gridCol w:w="2938"/>
+        <w:gridCol w:w="4585"/>
+      </w:tblGrid>
+      <w:tr>
+        <w:trPr>
+          <w:cnfStyle w:val="100000000000" w:firstRow="1" w:lastRow="0" w:firstColumn="0" w:lastColumn="0" w:oddVBand="0" w:evenVBand="0" w:oddHBand="0" w:evenHBand="0" w:firstRowFirstColumn="0" w:firstRowLastColumn="0" w:lastRowFirstColumn="0" w:lastRowLastColumn="0"/>
+        </w:trPr>
+        <w:tc>
+          <w:tcPr>
+            <w:cnfStyle w:val="001000000000" w:firstRow="0" w:lastRow="0" w:firstColumn="1" w:lastColumn="0" w:oddVBand="0" w:evenVBand="0" w:oddHBand="0" w:evenHBand="0" w:firstRowFirstColumn="0" w:firstRowLastColumn="0" w:lastRowFirstColumn="0" w:lastRowLastColumn="0"/>
+            <w:tcW w:w="977" w:type="pct"/>
+          </w:tcPr>
+          <w:p>
+            <w:r>
+              <w:t>Component</w:t>
+            </w:r>
+          </w:p>
+        </w:tc>
+        <w:tc>
+          <w:tcPr>
+            <w:tcW w:w="1571" w:type="pct"/>
+          </w:tcPr>
+          <w:p>
+            <w:pPr>
+              <w:cnfStyle w:val="100000000000" w:firstRow="1" w:lastRow="0" w:firstColumn="0" w:lastColumn="0" w:oddVBand="0" w:evenVBand="0" w:oddHBand="0" w:evenHBand="0" w:firstRowFirstColumn="0" w:firstRowLastColumn="0" w:lastRowFirstColumn="0" w:lastRowLastColumn="0"/>
+            </w:pPr>
+            <w:r>
+              <w:t>License Type</w:t>
+            </w:r>
+          </w:p>
+        </w:tc>
+        <w:tc>
+          <w:tcPr>
+            <w:tcW w:w="2452" w:type="pct"/>
+          </w:tcPr>
+          <w:p>
+            <w:pPr>
+              <w:cnfStyle w:val="100000000000" w:firstRow="1" w:lastRow="0" w:firstColumn="0" w:lastColumn="0" w:oddVBand="0" w:evenVBand="0" w:oddHBand="0" w:evenHBand="0" w:firstRowFirstColumn="0" w:firstRowLastColumn="0" w:lastRowFirstColumn="0" w:lastRowLastColumn="0"/>
+            </w:pPr>
+            <w:r>
+              <w:t>Optional?</w:t>
+            </w:r>
+          </w:p>
+        </w:tc>
+      </w:tr>
+      <w:tr>
+        <w:trPr>
+          <w:cnfStyle w:val="000000100000" w:firstRow="0" w:lastRow="0" w:firstColumn="0" w:lastColumn="0" w:oddVBand="0" w:evenVBand="0" w:oddHBand="1" w:evenHBand="0" w:firstRowFirstColumn="0" w:firstRowLastColumn="0" w:lastRowFirstColumn="0" w:lastRowLastColumn="0"/>
+        </w:trPr>
+        <w:tc>
+          <w:tcPr>
+            <w:cnfStyle w:val="001000000000" w:firstRow="0" w:lastRow="0" w:firstColumn="1" w:lastColumn="0" w:oddVBand="0" w:evenVBand="0" w:oddHBand="0" w:evenHBand="0" w:firstRowFirstColumn="0" w:firstRowLastColumn="0" w:lastRowFirstColumn="0" w:lastRowLastColumn="0"/>
+            <w:tcW w:w="977" w:type="pct"/>
+          </w:tcPr>
+          <w:p>
+            <w:r>
+              <w:t>Alpaca</w:t>
+            </w:r>
+          </w:p>
+        </w:tc>
+        <w:tc>
+          <w:tcPr>
+            <w:tcW w:w="1571" w:type="pct"/>
+          </w:tcPr>
+          <w:p>
+            <w:pPr>
+              <w:cnfStyle w:val="000000100000" w:firstRow="0" w:lastRow="0" w:firstColumn="0" w:lastColumn="0" w:oddVBand="0" w:evenVBand="0" w:oddHBand="1" w:evenHBand="0" w:firstRowFirstColumn="0" w:firstRowLastColumn="0" w:lastRowFirstColumn="0" w:lastRowLastColumn="0"/>
+            </w:pPr>
+            <w:r>
+              <w:t>Apache 2.0</w:t>
+            </w:r>
+          </w:p>
+        </w:tc>
+        <w:tc>
+          <w:tcPr>
+            <w:tcW w:w="2452" w:type="pct"/>
+          </w:tcPr>
+          <w:p>
+            <w:pPr>
+              <w:cnfStyle w:val="000000100000" w:firstRow="0" w:lastRow="0" w:firstColumn="0" w:lastColumn="0" w:oddVBand="0" w:evenVBand="0" w:oddHBand="1" w:evenHBand="0" w:firstRowFirstColumn="0" w:firstRowLastColumn="0" w:lastRowFirstColumn="0" w:lastRowLastColumn="0"/>
+            </w:pPr>
+            <w:r>
+              <w:t>No</w:t>
+            </w:r>
+          </w:p>
+        </w:tc>
+      </w:tr>
+      <w:tr>
+        <w:tc>
+          <w:tcPr>
+            <w:cnfStyle w:val="001000000000" w:firstRow="0" w:lastRow="0" w:firstColumn="1" w:lastColumn="0" w:oddVBand="0" w:evenVBand="0" w:oddHBand="0" w:evenHBand="0" w:firstRowFirstColumn="0" w:firstRowLastColumn="0" w:lastRowFirstColumn="0" w:lastRowLastColumn="0"/>
+            <w:tcW w:w="977" w:type="pct"/>
+          </w:tcPr>
+          <w:p>
+            <w:proofErr w:type="spellStart"/>
+            <w:r>
+              <w:t>JQuery</w:t>
+            </w:r>
+            <w:proofErr w:type="spellEnd"/>
+          </w:p>
+        </w:tc>
+        <w:tc>
+          <w:tcPr>
+            <w:tcW w:w="1571" w:type="pct"/>
+          </w:tcPr>
+          <w:p>
+            <w:pPr>
+              <w:cnfStyle w:val="000000000000" w:firstRow="0" w:lastRow="0" w:firstColumn="0" w:lastColumn="0" w:oddVBand="0" w:evenVBand="0" w:oddHBand="0" w:evenHBand="0" w:firstRowFirstColumn="0" w:firstRowLastColumn="0" w:lastRowFirstColumn="0" w:lastRowLastColumn="0"/>
+            </w:pPr>
+            <w:r>
+              <w:t>MIT</w:t>
+            </w:r>
+          </w:p>
+        </w:tc>
+        <w:tc>
+          <w:tcPr>
+            <w:tcW w:w="2452" w:type="pct"/>
+          </w:tcPr>
+          <w:p>
+            <w:pPr>
+              <w:cnfStyle w:val="000000000000" w:firstRow="0" w:lastRow="0" w:firstColumn="0" w:lastColumn="0" w:oddVBand="0" w:evenVBand="0" w:oddHBand="0" w:evenHBand="0" w:firstRowFirstColumn="0" w:firstRowLastColumn="0" w:lastRowFirstColumn="0" w:lastRowLastColumn="0"/>
+            </w:pPr>
+            <w:r>
+              <w:t>No</w:t>
+            </w:r>
+          </w:p>
+        </w:tc>
+      </w:tr>
+      <w:tr>
+        <w:trPr>
+          <w:cnfStyle w:val="000000100000" w:firstRow="0" w:lastRow="0" w:firstColumn="0" w:lastColumn="0" w:oddVBand="0" w:evenVBand="0" w:oddHBand="1" w:evenHBand="0" w:firstRowFirstColumn="0" w:firstRowLastColumn="0" w:lastRowFirstColumn="0" w:lastRowLastColumn="0"/>
+        </w:trPr>
+        <w:tc>
+          <w:tcPr>
+            <w:cnfStyle w:val="001000000000" w:firstRow="0" w:lastRow="0" w:firstColumn="1" w:lastColumn="0" w:oddVBand="0" w:evenVBand="0" w:oddHBand="0" w:evenHBand="0" w:firstRowFirstColumn="0" w:firstRowLastColumn="0" w:lastRowFirstColumn="0" w:lastRowLastColumn="0"/>
+            <w:tcW w:w="977" w:type="pct"/>
+          </w:tcPr>
+          <w:p>
+            <w:r>
+              <w:t>Handlebars</w:t>
+            </w:r>
+          </w:p>
+        </w:tc>
+        <w:tc>
+          <w:tcPr>
+            <w:tcW w:w="1571" w:type="pct"/>
+          </w:tcPr>
+          <w:p>
+            <w:pPr>
+              <w:cnfStyle w:val="000000100000" w:firstRow="0" w:lastRow="0" w:firstColumn="0" w:lastColumn="0" w:oddVBand="0" w:evenVBand="0" w:oddHBand="1" w:evenHBand="0" w:firstRowFirstColumn="0" w:firstRowLastColumn="0" w:lastRowFirstColumn="0" w:lastRowLastColumn="0"/>
+            </w:pPr>
+            <w:r>
+              <w:t>MIT</w:t>
+            </w:r>
+          </w:p>
+        </w:tc>
+        <w:tc>
+          <w:tcPr>
+            <w:tcW w:w="2452" w:type="pct"/>
+          </w:tcPr>
+          <w:p>
+            <w:pPr>
+              <w:cnfStyle w:val="000000100000" w:firstRow="0" w:lastRow="0" w:firstColumn="0" w:lastColumn="0" w:oddVBand="0" w:evenVBand="0" w:oddHBand="1" w:evenHBand="0" w:firstRowFirstColumn="0" w:firstRowLastColumn="0" w:lastRowFirstColumn="0" w:lastRowLastColumn="0"/>
+            </w:pPr>
+            <w:r>
+              <w:t>No</w:t>
+            </w:r>
+          </w:p>
+        </w:tc>
+      </w:tr>
+      <w:tr>
+        <w:tc>
+          <w:tcPr>
+            <w:cnfStyle w:val="001000000000" w:firstRow="0" w:lastRow="0" w:firstColumn="1" w:lastColumn="0" w:oddVBand="0" w:evenVBand="0" w:oddHBand="0" w:evenHBand="0" w:firstRowFirstColumn="0" w:firstRowLastColumn="0" w:lastRowFirstColumn="0" w:lastRowLastColumn="0"/>
+            <w:tcW w:w="977" w:type="pct"/>
+          </w:tcPr>
+          <w:p>
+            <w:r>
+              <w:t>Bootstrap</w:t>
+            </w:r>
+          </w:p>
+        </w:tc>
+        <w:tc>
+          <w:tcPr>
+            <w:tcW w:w="1571" w:type="pct"/>
+          </w:tcPr>
+          <w:p>
+            <w:pPr>
+              <w:cnfStyle w:val="000000000000" w:firstRow="0" w:lastRow="0" w:firstColumn="0" w:lastColumn="0" w:oddVBand="0" w:evenVBand="0" w:oddHBand="0" w:evenHBand="0" w:firstRowFirstColumn="0" w:firstRowLastColumn="0" w:lastRowFirstColumn="0" w:lastRowLastColumn="0"/>
+            </w:pPr>
+            <w:r>
+              <w:t>MIT</w:t>
+            </w:r>
+          </w:p>
+        </w:tc>
+        <w:tc>
+          <w:tcPr>
+            <w:tcW w:w="2452" w:type="pct"/>
+          </w:tcPr>
+          <w:p>
+            <w:pPr>
+              <w:cnfStyle w:val="000000000000" w:firstRow="0" w:lastRow="0" w:firstColumn="0" w:lastColumn="0" w:oddVBand="0" w:evenVBand="0" w:oddHBand="0" w:evenHBand="0" w:firstRowFirstColumn="0" w:firstRowLastColumn="0" w:lastRowFirstColumn="0" w:lastRowLastColumn="0"/>
+            </w:pPr>
+            <w:r>
+              <w:t>No</w:t>
+            </w:r>
+          </w:p>
+        </w:tc>
+      </w:tr>
+      <w:tr>
+        <w:trPr>
+          <w:cnfStyle w:val="000000100000" w:firstRow="0" w:lastRow="0" w:firstColumn="0" w:lastColumn="0" w:oddVBand="0" w:evenVBand="0" w:oddHBand="1" w:evenHBand="0" w:firstRowFirstColumn="0" w:firstRowLastColumn="0" w:lastRowFirstColumn="0" w:lastRowLastColumn="0"/>
+        </w:trPr>
+        <w:tc>
+          <w:tcPr>
+            <w:cnfStyle w:val="001000000000" w:firstRow="0" w:lastRow="0" w:firstColumn="1" w:lastColumn="0" w:oddVBand="0" w:evenVBand="0" w:oddHBand="0" w:evenHBand="0" w:firstRowFirstColumn="0" w:firstRowLastColumn="0" w:lastRowFirstColumn="0" w:lastRowLastColumn="0"/>
+            <w:tcW w:w="977" w:type="pct"/>
+          </w:tcPr>
+          <w:p>
+            <w:proofErr w:type="spellStart"/>
+            <w:r>
+              <w:t>JQueryUI</w:t>
+            </w:r>
+            <w:proofErr w:type="spellEnd"/>
+          </w:p>
+        </w:tc>
+        <w:tc>
+          <w:tcPr>
+            <w:tcW w:w="1571" w:type="pct"/>
+          </w:tcPr>
+          <w:p>
+            <w:pPr>
+              <w:cnfStyle w:val="000000100000" w:firstRow="0" w:lastRow="0" w:firstColumn="0" w:lastColumn="0" w:oddVBand="0" w:evenVBand="0" w:oddHBand="1" w:evenHBand="0" w:firstRowFirstColumn="0" w:firstRowLastColumn="0" w:lastRowFirstColumn="0" w:lastRowLastColumn="0"/>
+            </w:pPr>
+            <w:r>
+              <w:t>MIT</w:t>
+            </w:r>
+          </w:p>
+        </w:tc>
+        <w:tc>
+          <w:tcPr>
+            <w:tcW w:w="2452" w:type="pct"/>
+          </w:tcPr>
+          <w:p>
+            <w:pPr>
+              <w:cnfStyle w:val="000000100000" w:firstRow="0" w:lastRow="0" w:firstColumn="0" w:lastColumn="0" w:oddVBand="0" w:evenVBand="0" w:oddHBand="1" w:evenHBand="0" w:firstRowFirstColumn="0" w:firstRowLastColumn="0" w:lastRowFirstColumn="0" w:lastRowLastColumn="0"/>
+            </w:pPr>
+            <w:r>
+              <w:t>Yes</w:t>
+            </w:r>
+          </w:p>
+        </w:tc>
+      </w:tr>
+      <w:tr>
+        <w:tc>
+          <w:tcPr>
+            <w:cnfStyle w:val="001000000000" w:firstRow="0" w:lastRow="0" w:firstColumn="1" w:lastColumn="0" w:oddVBand="0" w:evenVBand="0" w:oddHBand="0" w:evenHBand="0" w:firstRowFirstColumn="0" w:firstRowLastColumn="0" w:lastRowFirstColumn="0" w:lastRowLastColumn="0"/>
+            <w:tcW w:w="977" w:type="pct"/>
+          </w:tcPr>
+          <w:p>
+            <w:r>
+              <w:t>Moment</w:t>
+            </w:r>
+          </w:p>
+        </w:tc>
+        <w:tc>
+          <w:tcPr>
+            <w:tcW w:w="1571" w:type="pct"/>
+          </w:tcPr>
+          <w:p>
+            <w:pPr>
+              <w:cnfStyle w:val="000000000000" w:firstRow="0" w:lastRow="0" w:firstColumn="0" w:lastColumn="0" w:oddVBand="0" w:evenVBand="0" w:oddHBand="0" w:evenHBand="0" w:firstRowFirstColumn="0" w:firstRowLastColumn="0" w:lastRowFirstColumn="0" w:lastRowLastColumn="0"/>
+            </w:pPr>
+            <w:r>
+              <w:t>MIT</w:t>
+            </w:r>
+          </w:p>
+        </w:tc>
+        <w:tc>
+          <w:tcPr>
+            <w:tcW w:w="2452" w:type="pct"/>
+          </w:tcPr>
+          <w:p>
+            <w:pPr>
+              <w:cnfStyle w:val="000000000000" w:firstRow="0" w:lastRow="0" w:firstColumn="0" w:lastColumn="0" w:oddVBand="0" w:evenVBand="0" w:oddHBand="0" w:evenHBand="0" w:firstRowFirstColumn="0" w:firstRowLastColumn="0" w:lastRowFirstColumn="0" w:lastRowLastColumn="0"/>
+            </w:pPr>
+            <w:r>
+              <w:t>Yes</w:t>
+            </w:r>
+          </w:p>
+        </w:tc>
+      </w:tr>
+      <w:tr>
+        <w:trPr>
+          <w:cnfStyle w:val="000000100000" w:firstRow="0" w:lastRow="0" w:firstColumn="0" w:lastColumn="0" w:oddVBand="0" w:evenVBand="0" w:oddHBand="1" w:evenHBand="0" w:firstRowFirstColumn="0" w:firstRowLastColumn="0" w:lastRowFirstColumn="0" w:lastRowLastColumn="0"/>
+        </w:trPr>
+        <w:tc>
+          <w:tcPr>
+            <w:cnfStyle w:val="001000000000" w:firstRow="0" w:lastRow="0" w:firstColumn="1" w:lastColumn="0" w:oddVBand="0" w:evenVBand="0" w:oddHBand="0" w:evenHBand="0" w:firstRowFirstColumn="0" w:firstRowLastColumn="0" w:lastRowFirstColumn="0" w:lastRowLastColumn="0"/>
+            <w:tcW w:w="977" w:type="pct"/>
+          </w:tcPr>
+          <w:p>
+            <w:r>
+              <w:t>Bootstrap Datetime Picker</w:t>
+            </w:r>
+          </w:p>
+        </w:tc>
+        <w:tc>
+          <w:tcPr>
+            <w:tcW w:w="1571" w:type="pct"/>
+          </w:tcPr>
+          <w:p>
+            <w:pPr>
+              <w:cnfStyle w:val="000000100000" w:firstRow="0" w:lastRow="0" w:firstColumn="0" w:lastColumn="0" w:oddVBand="0" w:evenVBand="0" w:oddHBand="1" w:evenHBand="0" w:firstRowFirstColumn="0" w:firstRowLastColumn="0" w:lastRowFirstColumn="0" w:lastRowLastColumn="0"/>
+            </w:pPr>
+            <w:r>
+              <w:t>MIT</w:t>
+            </w:r>
+          </w:p>
+        </w:tc>
+        <w:tc>
+          <w:tcPr>
+            <w:tcW w:w="2452" w:type="pct"/>
+          </w:tcPr>
+          <w:p>
+            <w:pPr>
+              <w:cnfStyle w:val="000000100000" w:firstRow="0" w:lastRow="0" w:firstColumn="0" w:lastColumn="0" w:oddVBand="0" w:evenVBand="0" w:oddHBand="1" w:evenHBand="0" w:firstRowFirstColumn="0" w:firstRowLastColumn="0" w:lastRowFirstColumn="0" w:lastRowLastColumn="0"/>
+            </w:pPr>
+            <w:r>
+              <w:t>Yes</w:t>
+            </w:r>
+          </w:p>
+        </w:tc>
+      </w:tr>
+      <w:tr>
+        <w:tc>
+          <w:tcPr>
+            <w:cnfStyle w:val="001000000000" w:firstRow="0" w:lastRow="0" w:firstColumn="1" w:lastColumn="0" w:oddVBand="0" w:evenVBand="0" w:oddHBand="0" w:evenHBand="0" w:firstRowFirstColumn="0" w:firstRowLastColumn="0" w:lastRowFirstColumn="0" w:lastRowLastColumn="0"/>
+            <w:tcW w:w="977" w:type="pct"/>
+          </w:tcPr>
+          <w:p>
+            <w:proofErr w:type="spellStart"/>
+            <w:r>
+              <w:t>JQuery</w:t>
+            </w:r>
+            <w:proofErr w:type="spellEnd"/>
+            <w:r>
+              <w:t xml:space="preserve"> </w:t>
+            </w:r>
+            <w:proofErr w:type="spellStart"/>
+            <w:r>
+              <w:t>PriceFormat</w:t>
+            </w:r>
+            <w:proofErr w:type="spellEnd"/>
+          </w:p>
+        </w:tc>
+        <w:tc>
+          <w:tcPr>
+            <w:tcW w:w="1571" w:type="pct"/>
+          </w:tcPr>
+          <w:p>
+            <w:pPr>
+              <w:cnfStyle w:val="000000000000" w:firstRow="0" w:lastRow="0" w:firstColumn="0" w:lastColumn="0" w:oddVBand="0" w:evenVBand="0" w:oddHBand="0" w:evenHBand="0" w:firstRowFirstColumn="0" w:firstRowLastColumn="0" w:lastRowFirstColumn="0" w:lastRowLastColumn="0"/>
+            </w:pPr>
+            <w:r>
+              <w:t>MIT</w:t>
+            </w:r>
+          </w:p>
+        </w:tc>
+        <w:tc>
+          <w:tcPr>
+            <w:tcW w:w="2452" w:type="pct"/>
+          </w:tcPr>
+          <w:p>
+            <w:pPr>
+              <w:cnfStyle w:val="000000000000" w:firstRow="0" w:lastRow="0" w:firstColumn="0" w:lastColumn="0" w:oddVBand="0" w:evenVBand="0" w:oddHBand="0" w:evenHBand="0" w:firstRowFirstColumn="0" w:firstRowLastColumn="0" w:lastRowFirstColumn="0" w:lastRowLastColumn="0"/>
+            </w:pPr>
+            <w:r>
+              <w:t>Yes</w:t>
+            </w:r>
+          </w:p>
+        </w:tc>
+      </w:tr>
+      <w:tr>
+        <w:trPr>
+          <w:cnfStyle w:val="000000100000" w:firstRow="0" w:lastRow="0" w:firstColumn="0" w:lastColumn="0" w:oddVBand="0" w:evenVBand="0" w:oddHBand="1" w:evenHBand="0" w:firstRowFirstColumn="0" w:firstRowLastColumn="0" w:lastRowFirstColumn="0" w:lastRowLastColumn="0"/>
+        </w:trPr>
+        <w:tc>
+          <w:tcPr>
+            <w:cnfStyle w:val="001000000000" w:firstRow="0" w:lastRow="0" w:firstColumn="1" w:lastColumn="0" w:oddVBand="0" w:evenVBand="0" w:oddHBand="0" w:evenHBand="0" w:firstRowFirstColumn="0" w:firstRowLastColumn="0" w:lastRowFirstColumn="0" w:lastRowLastColumn="0"/>
+            <w:tcW w:w="977" w:type="pct"/>
+          </w:tcPr>
+          <w:p>
+            <w:r>
+              <w:t>Bootstrap Color Picker</w:t>
+            </w:r>
+          </w:p>
+        </w:tc>
+        <w:tc>
+          <w:tcPr>
+            <w:tcW w:w="1571" w:type="pct"/>
+          </w:tcPr>
+          <w:p>
+            <w:pPr>
+              <w:cnfStyle w:val="000000100000" w:firstRow="0" w:lastRow="0" w:firstColumn="0" w:lastColumn="0" w:oddVBand="0" w:evenVBand="0" w:oddHBand="1" w:evenHBand="0" w:firstRowFirstColumn="0" w:firstRowLastColumn="0" w:lastRowFirstColumn="0" w:lastRowLastColumn="0"/>
+            </w:pPr>
+            <w:r>
+              <w:t>MIT</w:t>
+            </w:r>
+          </w:p>
+        </w:tc>
+        <w:tc>
+          <w:tcPr>
+            <w:tcW w:w="2452" w:type="pct"/>
+          </w:tcPr>
+          <w:p>
+            <w:pPr>
+              <w:cnfStyle w:val="000000100000" w:firstRow="0" w:lastRow="0" w:firstColumn="0" w:lastColumn="0" w:oddVBand="0" w:evenVBand="0" w:oddHBand="1" w:evenHBand="0" w:firstRowFirstColumn="0" w:firstRowLastColumn="0" w:lastRowFirstColumn="0" w:lastRowLastColumn="0"/>
+            </w:pPr>
+            <w:r>
+              <w:t>Yes</w:t>
+            </w:r>
+          </w:p>
+        </w:tc>
+      </w:tr>
+      <w:tr>
+        <w:tc>
+          <w:tcPr>
+            <w:cnfStyle w:val="001000000000" w:firstRow="0" w:lastRow="0" w:firstColumn="1" w:lastColumn="0" w:oddVBand="0" w:evenVBand="0" w:oddHBand="0" w:evenHBand="0" w:firstRowFirstColumn="0" w:firstRowLastColumn="0" w:lastRowFirstColumn="0" w:lastRowLastColumn="0"/>
+            <w:tcW w:w="977" w:type="pct"/>
+          </w:tcPr>
+          <w:p>
+            <w:r>
+              <w:t>Spectrum (Color Picker)</w:t>
+            </w:r>
+          </w:p>
+        </w:tc>
+        <w:tc>
+          <w:tcPr>
+            <w:tcW w:w="1571" w:type="pct"/>
+          </w:tcPr>
+          <w:p>
+            <w:pPr>
+              <w:cnfStyle w:val="000000000000" w:firstRow="0" w:lastRow="0" w:firstColumn="0" w:lastColumn="0" w:oddVBand="0" w:evenVBand="0" w:oddHBand="0" w:evenHBand="0" w:firstRowFirstColumn="0" w:firstRowLastColumn="0" w:lastRowFirstColumn="0" w:lastRowLastColumn="0"/>
+            </w:pPr>
+            <w:r>
+              <w:t>MIT</w:t>
+            </w:r>
+          </w:p>
+        </w:tc>
+        <w:tc>
+          <w:tcPr>
+            <w:tcW w:w="2452" w:type="pct"/>
+          </w:tcPr>
+          <w:p>
+            <w:pPr>
+              <w:cnfStyle w:val="000000000000" w:firstRow="0" w:lastRow="0" w:firstColumn="0" w:lastColumn="0" w:oddVBand="0" w:evenVBand="0" w:oddHBand="0" w:evenHBand="0" w:firstRowFirstColumn="0" w:firstRowLastColumn="0" w:lastRowFirstColumn="0" w:lastRowLastColumn="0"/>
+            </w:pPr>
+            <w:r>
+              <w:t>Yes</w:t>
+            </w:r>
+          </w:p>
+        </w:tc>
+      </w:tr>
+      <w:tr>
+        <w:trPr>
+          <w:cnfStyle w:val="000000100000" w:firstRow="0" w:lastRow="0" w:firstColumn="0" w:lastColumn="0" w:oddVBand="0" w:evenVBand="0" w:oddHBand="1" w:evenHBand="0" w:firstRowFirstColumn="0" w:firstRowLastColumn="0" w:lastRowFirstColumn="0" w:lastRowLastColumn="0"/>
+        </w:trPr>
+        <w:tc>
+          <w:tcPr>
+            <w:cnfStyle w:val="001000000000" w:firstRow="0" w:lastRow="0" w:firstColumn="1" w:lastColumn="0" w:oddVBand="0" w:evenVBand="0" w:oddHBand="0" w:evenHBand="0" w:firstRowFirstColumn="0" w:firstRowLastColumn="0" w:lastRowFirstColumn="0" w:lastRowLastColumn="0"/>
+            <w:tcW w:w="977" w:type="pct"/>
+          </w:tcPr>
+          <w:p>
+            <w:r>
+              <w:lastRenderedPageBreak/>
+              <w:t>Bootstrap Multiselect</w:t>
+            </w:r>
+          </w:p>
+        </w:tc>
+        <w:tc>
+          <w:tcPr>
+            <w:tcW w:w="1571" w:type="pct"/>
+          </w:tcPr>
+          <w:p>
+            <w:pPr>
+              <w:cnfStyle w:val="000000100000" w:firstRow="0" w:lastRow="0" w:firstColumn="0" w:lastColumn="0" w:oddVBand="0" w:evenVBand="0" w:oddHBand="1" w:evenHBand="0" w:firstRowFirstColumn="0" w:firstRowLastColumn="0" w:lastRowFirstColumn="0" w:lastRowLastColumn="0"/>
+            </w:pPr>
+            <w:r>
+              <w:t>Apache 2.0</w:t>
+            </w:r>
+          </w:p>
+        </w:tc>
+        <w:tc>
+          <w:tcPr>
+            <w:tcW w:w="2452" w:type="pct"/>
+          </w:tcPr>
+          <w:p>
+            <w:pPr>
+              <w:cnfStyle w:val="000000100000" w:firstRow="0" w:lastRow="0" w:firstColumn="0" w:lastColumn="0" w:oddVBand="0" w:evenVBand="0" w:oddHBand="1" w:evenHBand="0" w:firstRowFirstColumn="0" w:firstRowLastColumn="0" w:lastRowFirstColumn="0" w:lastRowLastColumn="0"/>
+            </w:pPr>
+            <w:r>
+              <w:t>Yes</w:t>
+            </w:r>
+          </w:p>
+        </w:tc>
+      </w:tr>
+      <w:tr>
+        <w:tc>
+          <w:tcPr>
+            <w:cnfStyle w:val="001000000000" w:firstRow="0" w:lastRow="0" w:firstColumn="1" w:lastColumn="0" w:oddVBand="0" w:evenVBand="0" w:oddHBand="0" w:evenHBand="0" w:firstRowFirstColumn="0" w:firstRowLastColumn="0" w:lastRowFirstColumn="0" w:lastRowLastColumn="0"/>
+            <w:tcW w:w="977" w:type="pct"/>
+          </w:tcPr>
+          <w:p>
+            <w:r>
+              <w:t>CK Editor (v4 default)</w:t>
+            </w:r>
+          </w:p>
+        </w:tc>
+        <w:tc>
+          <w:tcPr>
+            <w:tcW w:w="1571" w:type="pct"/>
+          </w:tcPr>
+          <w:p>
+            <w:pPr>
+              <w:cnfStyle w:val="000000000000" w:firstRow="0" w:lastRow="0" w:firstColumn="0" w:lastColumn="0" w:oddVBand="0" w:evenVBand="0" w:oddHBand="0" w:evenHBand="0" w:firstRowFirstColumn="0" w:firstRowLastColumn="0" w:lastRowFirstColumn="0" w:lastRowLastColumn="0"/>
+            </w:pPr>
+            <w:r>
+              <w:t>GNU GPL v2 or later</w:t>
+            </w:r>
+          </w:p>
+        </w:tc>
+        <w:tc>
+          <w:tcPr>
+            <w:tcW w:w="2452" w:type="pct"/>
+          </w:tcPr>
+          <w:p>
+            <w:pPr>
+              <w:cnfStyle w:val="000000000000" w:firstRow="0" w:lastRow="0" w:firstColumn="0" w:lastColumn="0" w:oddVBand="0" w:evenVBand="0" w:oddHBand="0" w:evenHBand="0" w:firstRowFirstColumn="0" w:firstRowLastColumn="0" w:lastRowFirstColumn="0" w:lastRowLastColumn="0"/>
+            </w:pPr>
+            <w:r>
+              <w:t>Yes</w:t>
+            </w:r>
+          </w:p>
+        </w:tc>
+      </w:tr>
+      <w:tr>
+        <w:trPr>
+          <w:cnfStyle w:val="000000100000" w:firstRow="0" w:lastRow="0" w:firstColumn="0" w:lastColumn="0" w:oddVBand="0" w:evenVBand="0" w:oddHBand="1" w:evenHBand="0" w:firstRowFirstColumn="0" w:firstRowLastColumn="0" w:lastRowFirstColumn="0" w:lastRowLastColumn="0"/>
+        </w:trPr>
+        <w:tc>
+          <w:tcPr>
+            <w:cnfStyle w:val="001000000000" w:firstRow="0" w:lastRow="0" w:firstColumn="1" w:lastColumn="0" w:oddVBand="0" w:evenVBand="0" w:oddHBand="0" w:evenHBand="0" w:firstRowFirstColumn="0" w:firstRowLastColumn="0" w:lastRowFirstColumn="0" w:lastRowLastColumn="0"/>
+            <w:tcW w:w="977" w:type="pct"/>
+          </w:tcPr>
+          <w:p>
+            <w:proofErr w:type="spellStart"/>
+            <w:r>
+              <w:t>Summernote</w:t>
+            </w:r>
+            <w:proofErr w:type="spellEnd"/>
+            <w:r>
+              <w:t xml:space="preserve"> Editor</w:t>
+            </w:r>
+          </w:p>
+        </w:tc>
+        <w:tc>
+          <w:tcPr>
+            <w:tcW w:w="1571" w:type="pct"/>
+          </w:tcPr>
+          <w:p>
+            <w:pPr>
+              <w:cnfStyle w:val="000000100000" w:firstRow="0" w:lastRow="0" w:firstColumn="0" w:lastColumn="0" w:oddVBand="0" w:evenVBand="0" w:oddHBand="1" w:evenHBand="0" w:firstRowFirstColumn="0" w:firstRowLastColumn="0" w:lastRowFirstColumn="0" w:lastRowLastColumn="0"/>
+            </w:pPr>
+            <w:r>
+              <w:t>MIT</w:t>
+            </w:r>
+          </w:p>
+        </w:tc>
+        <w:tc>
+          <w:tcPr>
+            <w:tcW w:w="2452" w:type="pct"/>
+          </w:tcPr>
+          <w:p>
+            <w:pPr>
+              <w:cnfStyle w:val="000000100000" w:firstRow="0" w:lastRow="0" w:firstColumn="0" w:lastColumn="0" w:oddVBand="0" w:evenVBand="0" w:oddHBand="1" w:evenHBand="0" w:firstRowFirstColumn="0" w:firstRowLastColumn="0" w:lastRowFirstColumn="0" w:lastRowLastColumn="0"/>
+            </w:pPr>
+            <w:r>
+              <w:t>Yes</w:t>
+            </w:r>
+          </w:p>
+        </w:tc>
+      </w:tr>
+    </w:tbl>
     <w:p/>
+    <w:p>
+      <w:r>
+        <w:t>The following sections list the detailed license information for each component.</w:t>
+      </w:r>
+    </w:p>
+    <w:p>
+      <w:pPr>
+        <w:pStyle w:val="Heading3"/>
+      </w:pPr>
+      <w:r>
+        <w:t>Alpaca</w:t>
+      </w:r>
+    </w:p>
+    <w:p>
+      <w:r>
+        <w:t xml:space="preserve">Alpaca </w:t>
+      </w:r>
+      <w:proofErr w:type="gramStart"/>
+      <w:r>
+        <w:t>1.5.24  Copyright</w:t>
+      </w:r>
+      <w:proofErr w:type="gramEnd"/>
+      <w:r>
+        <w:t xml:space="preserve"> 2019 Gitana Software, Inc.  Licensed under the Apache License, Version 2.0 (the "License"); you may not use this file except in compliance with the License. </w:t>
+      </w:r>
+      <w:r>
+        <w:cr/>
+        <w:t xml:space="preserve">You may obtain a copy of the License at </w:t>
+      </w:r>
+      <w:r>
+        <w:tab/>
+        <w:t xml:space="preserve">http://www.apache.org/licenses/LICENSE-2.0 </w:t>
+      </w:r>
+      <w:r>
+        <w:cr/>
+      </w:r>
+      <w:r>
+        <w:cr/>
+        <w:t xml:space="preserve">Unless required by applicable law or agreed to in writing, software </w:t>
+      </w:r>
+      <w:r>
+        <w:cr/>
+        <w:t xml:space="preserve">distributed under the License is distributed on an "AS IS" BASIS, </w:t>
+      </w:r>
+      <w:r>
+        <w:cr/>
+        <w:t xml:space="preserve">WITHOUT WARRANTIES OR CONDITIONS OF ANY KIND, either express or implied. </w:t>
+      </w:r>
+      <w:r>
+        <w:cr/>
+        <w:t xml:space="preserve">See the License for the specific language governing permissions and </w:t>
+      </w:r>
+      <w:r>
+        <w:cr/>
+        <w:t xml:space="preserve">limitations under the License. </w:t>
+      </w:r>
+      <w:r>
+        <w:cr/>
+      </w:r>
+      <w:r>
+        <w:cr/>
+      </w:r>
+      <w:r>
+        <w:cr/>
+        <w:t xml:space="preserve">For more information, please contact Gitana Software, Inc. at </w:t>
+      </w:r>
+      <w:proofErr w:type="gramStart"/>
+      <w:r>
+        <w:t>this  address</w:t>
+      </w:r>
+      <w:proofErr w:type="gramEnd"/>
+      <w:r>
+        <w:t xml:space="preserve">:      </w:t>
+      </w:r>
+      <w:hyperlink r:id="rId26" w:history="1">
+        <w:r>
+          <w:rPr>
+            <w:rStyle w:val="Hyperlink"/>
+          </w:rPr>
+          <w:t>info@cloudcms.com</w:t>
+        </w:r>
+      </w:hyperlink>
+    </w:p>
+    <w:p/>
+    <w:p>
+      <w:pPr>
+        <w:pStyle w:val="Heading3"/>
+      </w:pPr>
+      <w:proofErr w:type="spellStart"/>
+      <w:r>
+        <w:t>JQuery</w:t>
+      </w:r>
+      <w:proofErr w:type="spellEnd"/>
+    </w:p>
+    <w:p>
+      <w:r>
+        <w:t>C</w:t>
+      </w:r>
+      <w:r>
+        <w:t xml:space="preserve">opyright JS Foundation and other contributors, https://js.foundation/    Permission is hereby granted, free of charge, to any person </w:t>
+      </w:r>
+      <w:proofErr w:type="gramStart"/>
+      <w:r>
+        <w:t>obtaining  a</w:t>
+      </w:r>
+      <w:proofErr w:type="gramEnd"/>
+      <w:r>
+        <w:t xml:space="preserve"> copy of this software and associated documentation </w:t>
+      </w:r>
+    </w:p>
+    <w:p>
+      <w:r>
+        <w:t>files (</w:t>
+      </w:r>
+      <w:proofErr w:type="gramStart"/>
+      <w:r>
+        <w:t>the  "</w:t>
+      </w:r>
+      <w:proofErr w:type="gramEnd"/>
+      <w:r>
+        <w:t xml:space="preserve">Software"), to deal in the Software without restriction, including  without limitation the rights to use, copy, modify, merge, publish,  distribute, sublicense, and/or sell copies of the </w:t>
+      </w:r>
+    </w:p>
+    <w:p>
+      <w:r>
+        <w:t xml:space="preserve">Software, and </w:t>
+      </w:r>
+      <w:proofErr w:type="gramStart"/>
+      <w:r>
+        <w:t>to  permit</w:t>
+      </w:r>
+      <w:proofErr w:type="gramEnd"/>
+      <w:r>
+        <w:t xml:space="preserve"> persons to whom the Software is furnished to do so, subject to  the following conditions:    The above copyright notice and this permission notice shall be  included in all </w:t>
+      </w:r>
+    </w:p>
+    <w:p>
+      <w:r>
+        <w:t xml:space="preserve">copies or substantial portions of the Software.    THE SOFTWARE IS PROVIDED "AS IS", WITHOUT WARRANTY OF ANY </w:t>
+      </w:r>
+      <w:proofErr w:type="gramStart"/>
+      <w:r>
+        <w:t>KIND,  EXPRESS</w:t>
+      </w:r>
+      <w:proofErr w:type="gramEnd"/>
+      <w:r>
+        <w:t xml:space="preserve"> OR IMPLIED, INCLUDING BUT NOT LIMITED TO THE WARRANTIES OF  MERCHANTABILITY, </w:t>
+      </w:r>
+    </w:p>
+    <w:p>
+      <w:r>
+        <w:t xml:space="preserve">FITNESS FOR A PARTICULAR PURPOSE </w:t>
+      </w:r>
+      <w:proofErr w:type="gramStart"/>
+      <w:r>
+        <w:t>AND  NONINFRINGEMENT</w:t>
+      </w:r>
+      <w:proofErr w:type="gramEnd"/>
+      <w:r>
+        <w:t xml:space="preserve">. IN NO EVENT SHALL THE AUTHORS OR COPYRIGHT HOLDERS </w:t>
+      </w:r>
+      <w:proofErr w:type="gramStart"/>
+      <w:r>
+        <w:t>BE  LIABLE</w:t>
+      </w:r>
+      <w:proofErr w:type="gramEnd"/>
+      <w:r>
+        <w:t xml:space="preserve"> FOR ANY CLAIM, DAMAGES OR OTHER LIABILITY, WHETHER IN AN ACTION  OF CONTRACT, TORT </w:t>
+      </w:r>
+    </w:p>
+    <w:p>
+      <w:r>
+        <w:t xml:space="preserve">OR OTHERWISE, ARISING FROM, OUT OF OR IN </w:t>
+      </w:r>
+      <w:proofErr w:type="gramStart"/>
+      <w:r>
+        <w:t>CONNECTION  WITH</w:t>
+      </w:r>
+      <w:proofErr w:type="gramEnd"/>
+      <w:r>
+        <w:t xml:space="preserve"> THE SOFTWARE OR THE USE OR OTHER DEALINGS IN THE SOFTWARE.</w:t>
+      </w:r>
+    </w:p>
+    <w:p/>
+    <w:p>
+      <w:pPr>
+        <w:pStyle w:val="Heading3"/>
+      </w:pPr>
+      <w:r>
+        <w:lastRenderedPageBreak/>
+        <w:t>Handlebars</w:t>
+      </w:r>
+    </w:p>
+    <w:p>
+      <w:r>
+        <w:t xml:space="preserve">Copyright (C) 2011-2017 by Yehuda Katz    Permission is hereby granted, free of charge, to any person obtaining a </w:t>
+      </w:r>
+      <w:proofErr w:type="gramStart"/>
+      <w:r>
+        <w:t>copy  of</w:t>
+      </w:r>
+      <w:proofErr w:type="gramEnd"/>
+      <w:r>
+        <w:t xml:space="preserve"> this software and associated documentation files (the "Software"), to deal  in </w:t>
+      </w:r>
+    </w:p>
+    <w:p>
+      <w:r>
+        <w:t xml:space="preserve">the Software without restriction, including without limitation the </w:t>
+      </w:r>
+      <w:proofErr w:type="gramStart"/>
+      <w:r>
+        <w:t>rights  to</w:t>
+      </w:r>
+      <w:proofErr w:type="gramEnd"/>
+      <w:r>
+        <w:t xml:space="preserve"> use, copy, modify, merge, publish, distribute, sublicense, and/or sell  copies of the Software, and to permit persons to </w:t>
+      </w:r>
+    </w:p>
+    <w:p>
+      <w:r>
+        <w:t xml:space="preserve">whom the Software </w:t>
+      </w:r>
+      <w:proofErr w:type="gramStart"/>
+      <w:r>
+        <w:t>is  furnished</w:t>
+      </w:r>
+      <w:proofErr w:type="gramEnd"/>
+      <w:r>
+        <w:t xml:space="preserve"> to do so, subject to the following conditions:    The above copyright notice and this permission notice shall be included in  all copies or substantial portions of the </w:t>
+      </w:r>
+    </w:p>
+    <w:p>
+      <w:r>
+        <w:t xml:space="preserve">Software.    THE SOFTWARE IS PROVIDED "AS IS", WITHOUT WARRANTY OF ANY KIND, EXPRESS </w:t>
+      </w:r>
+      <w:proofErr w:type="gramStart"/>
+      <w:r>
+        <w:t>OR  IMPLIED</w:t>
+      </w:r>
+      <w:proofErr w:type="gramEnd"/>
+      <w:r>
+        <w:t xml:space="preserve">, INCLUDING BUT NOT LIMITED TO THE WARRANTIES OF MERCHANTABILITY,  FITNESS FOR A PARTICULAR PURPOSE AND </w:t>
+      </w:r>
+    </w:p>
+    <w:p>
+      <w:r>
+        <w:t xml:space="preserve">NONINFRINGEMENT. IN NO EVENT SHALL </w:t>
+      </w:r>
+      <w:proofErr w:type="gramStart"/>
+      <w:r>
+        <w:t>THE  AUTHORS</w:t>
+      </w:r>
+      <w:proofErr w:type="gramEnd"/>
+      <w:r>
+        <w:t xml:space="preserve"> OR COPYRIGHT HOLDERS BE LIABLE FOR ANY CLAIM, DAMAGES OR OTHER  LIABILITY, WHETHER IN AN ACTION OF CONTRACT, TORT OR OTHERWISE, ARISING FROM,  OUT OF OR </w:t>
+      </w:r>
+    </w:p>
+    <w:p>
+      <w:r>
+        <w:t xml:space="preserve">IN CONNECTION WITH THE SOFTWARE OR THE USE OR OTHER DEALINGS </w:t>
+      </w:r>
+      <w:proofErr w:type="gramStart"/>
+      <w:r>
+        <w:t>IN  THE</w:t>
+      </w:r>
+      <w:proofErr w:type="gramEnd"/>
+      <w:r>
+        <w:t xml:space="preserve"> SOFTWARE.</w:t>
+      </w:r>
+    </w:p>
+    <w:p/>
+    <w:p>
+      <w:pPr>
+        <w:pStyle w:val="Heading3"/>
+      </w:pPr>
+      <w:r>
+        <w:t>Bootstrap</w:t>
+      </w:r>
+    </w:p>
+    <w:p>
+      <w:r>
+        <w:t>The MIT License (</w:t>
+      </w:r>
+      <w:proofErr w:type="gramStart"/>
+      <w:r>
+        <w:t xml:space="preserve">MIT)   </w:t>
+      </w:r>
+      <w:proofErr w:type="gramEnd"/>
+      <w:r>
+        <w:t xml:space="preserve"> Copyright (c) 2011-2018 Twitter, Inc.  Copyright (c) 2011-2018 The Bootstrap Authors    Permission is hereby granted, free of charge, to any person obtaining a </w:t>
+      </w:r>
+      <w:proofErr w:type="gramStart"/>
+      <w:r>
+        <w:t>copy  of</w:t>
+      </w:r>
+      <w:proofErr w:type="gramEnd"/>
+      <w:r>
+        <w:t xml:space="preserve"> this </w:t>
+      </w:r>
+    </w:p>
+    <w:p>
+      <w:r>
+        <w:t xml:space="preserve">software and associated documentation files (the "Software"), to </w:t>
+      </w:r>
+      <w:proofErr w:type="gramStart"/>
+      <w:r>
+        <w:t>deal  in</w:t>
+      </w:r>
+      <w:proofErr w:type="gramEnd"/>
+      <w:r>
+        <w:t xml:space="preserve"> the Software without restriction, including without limitation the rights  to use, copy, modify, merge, publish, distribute, </w:t>
+      </w:r>
+    </w:p>
+    <w:p>
+      <w:r>
+        <w:t xml:space="preserve">sublicense, and/or </w:t>
+      </w:r>
+      <w:proofErr w:type="gramStart"/>
+      <w:r>
+        <w:t>sell  copies</w:t>
+      </w:r>
+      <w:proofErr w:type="gramEnd"/>
+      <w:r>
+        <w:t xml:space="preserve"> of the Software, and to permit persons to whom the Software is  furnished to do so, subject to the following conditions:    The above copyright notice and this </w:t>
+      </w:r>
+    </w:p>
+    <w:p>
+      <w:r>
+        <w:t xml:space="preserve">permission notice shall be included </w:t>
+      </w:r>
+      <w:proofErr w:type="gramStart"/>
+      <w:r>
+        <w:t>in  all</w:t>
+      </w:r>
+      <w:proofErr w:type="gramEnd"/>
+      <w:r>
+        <w:t xml:space="preserve"> copies or substantial portions of the Software.    THE SOFTWARE IS PROVIDED "AS IS", WITHOUT WARRANTY OF ANY KIND, EXPRESS </w:t>
+      </w:r>
+      <w:proofErr w:type="gramStart"/>
+      <w:r>
+        <w:t>OR  IMPLIED</w:t>
+      </w:r>
+      <w:proofErr w:type="gramEnd"/>
+      <w:r>
+        <w:t xml:space="preserve">, INCLUDING BUT NOT </w:t>
+      </w:r>
+    </w:p>
+    <w:p>
+      <w:r>
+        <w:t xml:space="preserve">LIMITED TO THE WARRANTIES OF </w:t>
+      </w:r>
+      <w:proofErr w:type="gramStart"/>
+      <w:r>
+        <w:t>MERCHANTABILITY,  FITNESS</w:t>
+      </w:r>
+      <w:proofErr w:type="gramEnd"/>
+      <w:r>
+        <w:t xml:space="preserve"> FOR A PARTICULAR PURPOSE AND NONINFRINGEMENT. IN NO EVENT SHALL </w:t>
+      </w:r>
+      <w:proofErr w:type="gramStart"/>
+      <w:r>
+        <w:t>THE  AUTHORS</w:t>
+      </w:r>
+      <w:proofErr w:type="gramEnd"/>
+      <w:r>
+        <w:t xml:space="preserve"> OR COPYRIGHT HOLDERS BE LIABLE FOR ANY CLAIM, DAMAGES OR OTHER  </w:t>
+      </w:r>
+    </w:p>
+    <w:p>
+      <w:r>
+        <w:t xml:space="preserve">LIABILITY, WHETHER IN AN ACTION OF CONTRACT, TORT OR OTHERWISE, ARISING </w:t>
+      </w:r>
+      <w:proofErr w:type="gramStart"/>
+      <w:r>
+        <w:t>FROM,  OUT</w:t>
+      </w:r>
+      <w:proofErr w:type="gramEnd"/>
+      <w:r>
+        <w:t xml:space="preserve"> OF OR IN CONNECTION WITH THE SOFTWARE OR THE USE OR OTHER DEALINGS IN  THE SOFTWARE.</w:t>
+      </w:r>
+    </w:p>
+    <w:p/>
+    <w:p>
+      <w:pPr>
+        <w:pStyle w:val="Heading3"/>
+      </w:pPr>
+      <w:proofErr w:type="spellStart"/>
+      <w:r>
+        <w:t>JQueryUI</w:t>
+      </w:r>
+      <w:proofErr w:type="spellEnd"/>
+    </w:p>
+    <w:p>
+      <w:r>
+        <w:t xml:space="preserve">Copyright jQuery Foundation and other contributors, https://jquery.org/    This software consists of voluntary contributions made by </w:t>
+      </w:r>
+      <w:proofErr w:type="gramStart"/>
+      <w:r>
+        <w:t>many  individuals</w:t>
+      </w:r>
+      <w:proofErr w:type="gramEnd"/>
+      <w:r>
+        <w:t xml:space="preserve">. For exact contribution history, see the revision </w:t>
+      </w:r>
+    </w:p>
+    <w:p>
+      <w:proofErr w:type="gramStart"/>
+      <w:r>
+        <w:t>history  available</w:t>
+      </w:r>
+      <w:proofErr w:type="gramEnd"/>
+      <w:r>
+        <w:t xml:space="preserve"> at https://github.com/jquery/jquery-ui    The following license applies to all parts of this software except as  documented below:    ====    Permission is hereby granted, free of </w:t>
+      </w:r>
+    </w:p>
+    <w:p>
+      <w:r>
+        <w:lastRenderedPageBreak/>
+        <w:t xml:space="preserve">charge, to any person </w:t>
+      </w:r>
+      <w:proofErr w:type="gramStart"/>
+      <w:r>
+        <w:t>obtaining  a</w:t>
+      </w:r>
+      <w:proofErr w:type="gramEnd"/>
+      <w:r>
+        <w:t xml:space="preserve"> copy of this software and associated documentation files (the  "Software"), to deal in the Software without restriction, including  without limitation the rights to </w:t>
+      </w:r>
+    </w:p>
+    <w:p>
+      <w:r>
+        <w:t xml:space="preserve">use, copy, modify, merge, </w:t>
+      </w:r>
+      <w:proofErr w:type="gramStart"/>
+      <w:r>
+        <w:t>publish,  distribute</w:t>
+      </w:r>
+      <w:proofErr w:type="gramEnd"/>
+      <w:r>
+        <w:t xml:space="preserve">, sublicense, and/or sell copies of the Software, and to  permit persons to whom the Software is furnished to do so, subject to  the following </w:t>
+      </w:r>
+    </w:p>
+    <w:p>
+      <w:r>
+        <w:t xml:space="preserve">conditions:    The above copyright notice and this permission notice shall </w:t>
+      </w:r>
+      <w:proofErr w:type="gramStart"/>
+      <w:r>
+        <w:t>be  included</w:t>
+      </w:r>
+      <w:proofErr w:type="gramEnd"/>
+      <w:r>
+        <w:t xml:space="preserve"> in all copies or substantial portions of the Software.    THE SOFTWARE IS PROVIDED "AS IS", WITHOUT WARRANTY OF </w:t>
+      </w:r>
+    </w:p>
+    <w:p>
+      <w:r>
+        <w:t xml:space="preserve">ANY </w:t>
+      </w:r>
+      <w:proofErr w:type="gramStart"/>
+      <w:r>
+        <w:t>KIND,  EXPRESS</w:t>
+      </w:r>
+      <w:proofErr w:type="gramEnd"/>
+      <w:r>
+        <w:t xml:space="preserve"> OR IMPLIED, INCLUDING BUT NOT LIMITED TO THE WARRANTIES OF  MERCHANTABILITY, FITNESS FOR A PARTICULAR PURPOSE AND  NONINFRINGEMENT. IN NO EVENT SHALL THE AUTHORS OR COPYRIGHT HOLDERS </w:t>
+      </w:r>
+    </w:p>
+    <w:p>
+      <w:proofErr w:type="gramStart"/>
+      <w:r>
+        <w:t>BE  LIABLE</w:t>
+      </w:r>
+      <w:proofErr w:type="gramEnd"/>
+      <w:r>
+        <w:t xml:space="preserve"> FOR ANY CLAIM, DAMAGES OR OTHER LIABILITY, WHETHER IN AN ACTION  OF CONTRACT, TORT OR OTHERWISE, ARISING FROM, OUT OF OR IN CONNECTION  WITH THE SOFTWARE OR THE USE OR OTHER DEALINGS IN THE </w:t>
+      </w:r>
+    </w:p>
+    <w:p>
+      <w:r>
+        <w:t xml:space="preserve">SOFTWARE.    ====    Copyright and related rights for sample code are waived via CC0. </w:t>
+      </w:r>
+      <w:proofErr w:type="gramStart"/>
+      <w:r>
+        <w:t>Sample  code</w:t>
+      </w:r>
+      <w:proofErr w:type="gramEnd"/>
+      <w:r>
+        <w:t xml:space="preserve"> is defined as all source code contained within the demos directory.    CC0: </w:t>
+      </w:r>
+    </w:p>
+    <w:p>
+      <w:r>
+        <w:t xml:space="preserve">http://creativecommons.org/publicdomain/zero/1.0/    ====    All files located in the </w:t>
+      </w:r>
+      <w:proofErr w:type="spellStart"/>
+      <w:r>
+        <w:t>node_modules</w:t>
+      </w:r>
+      <w:proofErr w:type="spellEnd"/>
+      <w:r>
+        <w:t xml:space="preserve"> and external directories </w:t>
+      </w:r>
+      <w:proofErr w:type="gramStart"/>
+      <w:r>
+        <w:t>are  externally</w:t>
+      </w:r>
+      <w:proofErr w:type="gramEnd"/>
+      <w:r>
+        <w:t xml:space="preserve"> maintained libraries used by this software which have their  </w:t>
+      </w:r>
+    </w:p>
+    <w:p>
+      <w:r>
+        <w:t xml:space="preserve">own licenses; we recommend you read them, as their terms may differ </w:t>
+      </w:r>
+      <w:proofErr w:type="gramStart"/>
+      <w:r>
+        <w:t>from  the</w:t>
+      </w:r>
+      <w:proofErr w:type="gramEnd"/>
+      <w:r>
+        <w:t xml:space="preserve"> terms above.  </w:t>
+      </w:r>
+    </w:p>
+    <w:p/>
+    <w:p/>
+    <w:p>
+      <w:pPr>
+        <w:pStyle w:val="Heading3"/>
+      </w:pPr>
+      <w:r>
+        <w:t>Moment</w:t>
+      </w:r>
+    </w:p>
+    <w:p>
+      <w:r>
+        <w:t xml:space="preserve">Copyright (c) JS Foundation and other contributors    Permission is hereby granted, free of charge, to any </w:t>
+      </w:r>
+      <w:proofErr w:type="gramStart"/>
+      <w:r>
+        <w:t>person  obtaining</w:t>
+      </w:r>
+      <w:proofErr w:type="gramEnd"/>
+      <w:r>
+        <w:t xml:space="preserve"> a copy of this software and associated documentation  files (the </w:t>
+      </w:r>
+    </w:p>
+    <w:p>
+      <w:r>
+        <w:t xml:space="preserve">"Software"), to deal in the Software </w:t>
+      </w:r>
+      <w:proofErr w:type="gramStart"/>
+      <w:r>
+        <w:t>without  restriction</w:t>
+      </w:r>
+      <w:proofErr w:type="gramEnd"/>
+      <w:r>
+        <w:t xml:space="preserve">, including without limitation the rights to use,  copy, modify, merge, publish, distribute, sublicense, and/or sell  copies of the Software, </w:t>
+      </w:r>
+    </w:p>
+    <w:p>
+      <w:r>
+        <w:t xml:space="preserve">and to permit persons to whom </w:t>
+      </w:r>
+      <w:proofErr w:type="gramStart"/>
+      <w:r>
+        <w:t>the  Software</w:t>
+      </w:r>
+      <w:proofErr w:type="gramEnd"/>
+      <w:r>
+        <w:t xml:space="preserve"> is furnished to do so, subject to the following  conditions:    The above copyright notice and this permission notice shall be  included in all copies or </w:t>
+      </w:r>
+    </w:p>
+    <w:p>
+      <w:r>
+        <w:t xml:space="preserve">substantial portions of the Software.    THE SOFTWARE IS PROVIDED "AS IS", WITHOUT WARRANTY OF ANY </w:t>
+      </w:r>
+      <w:proofErr w:type="gramStart"/>
+      <w:r>
+        <w:t>KIND,  EXPRESS</w:t>
+      </w:r>
+      <w:proofErr w:type="gramEnd"/>
+      <w:r>
+        <w:t xml:space="preserve"> OR IMPLIED, INCLUDING BUT NOT LIMITED TO THE WARRANTIES  OF MERCHANTABILITY, FITNESS </w:t>
+      </w:r>
+    </w:p>
+    <w:p>
+      <w:r>
+        <w:t xml:space="preserve">FOR A PARTICULAR PURPOSE </w:t>
+      </w:r>
+      <w:proofErr w:type="gramStart"/>
+      <w:r>
+        <w:t>AND  NONINFRINGEMENT</w:t>
+      </w:r>
+      <w:proofErr w:type="gramEnd"/>
+      <w:r>
+        <w:t xml:space="preserve">. IN NO EVENT SHALL THE AUTHORS OR </w:t>
+      </w:r>
+      <w:proofErr w:type="gramStart"/>
+      <w:r>
+        <w:t>COPYRIGHT  HOLDERS</w:t>
+      </w:r>
+      <w:proofErr w:type="gramEnd"/>
+      <w:r>
+        <w:t xml:space="preserve"> BE LIABLE FOR ANY CLAIM, DAMAGES OR OTHER LIABILITY,  WHETHER IN AN ACTION OF CONTRACT, TORT OR </w:t>
+      </w:r>
+    </w:p>
+    <w:p>
+      <w:r>
+        <w:t xml:space="preserve">OTHERWISE, </w:t>
+      </w:r>
+      <w:proofErr w:type="gramStart"/>
+      <w:r>
+        <w:t>ARISING  FROM</w:t>
+      </w:r>
+      <w:proofErr w:type="gramEnd"/>
+      <w:r>
+        <w:t>, OUT OF OR IN CONNECTION WITH THE SOFTWARE OR THE USE OR  OTHER DEALINGS IN THE SOFTWARE.</w:t>
+      </w:r>
+    </w:p>
+    <w:p/>
+    <w:p>
+      <w:pPr>
+        <w:pStyle w:val="Heading3"/>
+      </w:pPr>
+      <w:r>
+        <w:lastRenderedPageBreak/>
+        <w:t>Bootstrap Datetime Picker</w:t>
+      </w:r>
+    </w:p>
+    <w:p>
+      <w:r>
+        <w:t>The MIT License (</w:t>
+      </w:r>
+      <w:proofErr w:type="gramStart"/>
+      <w:r>
+        <w:t xml:space="preserve">MIT)   </w:t>
+      </w:r>
+      <w:proofErr w:type="gramEnd"/>
+      <w:r>
+        <w:t xml:space="preserve"> Copyright (c) 2015 Jonathan Peterson (@</w:t>
+      </w:r>
+      <w:proofErr w:type="spellStart"/>
+      <w:r>
+        <w:t>Eonasdan</w:t>
+      </w:r>
+      <w:proofErr w:type="spellEnd"/>
+      <w:r>
+        <w:t xml:space="preserve">)    Permission is hereby granted, free of charge, to any person obtaining a copy  of this software and associated documentation </w:t>
+      </w:r>
+    </w:p>
+    <w:p>
+      <w:r>
+        <w:t xml:space="preserve">files (the "Software"), to </w:t>
+      </w:r>
+      <w:proofErr w:type="gramStart"/>
+      <w:r>
+        <w:t>deal  in</w:t>
+      </w:r>
+      <w:proofErr w:type="gramEnd"/>
+      <w:r>
+        <w:t xml:space="preserve"> the Software without restriction, including without limitation the rights  to use, copy, modify, merge, publish, distribute, sublicense, and/or sell  copies of the </w:t>
+      </w:r>
+    </w:p>
+    <w:p>
+      <w:r>
+        <w:t xml:space="preserve">Software, and to permit persons to whom the Software </w:t>
+      </w:r>
+      <w:proofErr w:type="gramStart"/>
+      <w:r>
+        <w:t>is  furnished</w:t>
+      </w:r>
+      <w:proofErr w:type="gramEnd"/>
+      <w:r>
+        <w:t xml:space="preserve"> to do so, subject to the following conditions:    The above copyright notice and this permission notice shall be included in all  </w:t>
+      </w:r>
+    </w:p>
+    <w:p>
+      <w:r>
+        <w:t xml:space="preserve">copies or substantial portions of the Software.    THE SOFTWARE IS PROVIDED "AS IS", WITHOUT WARRANTY OF ANY KIND, EXPRESS </w:t>
+      </w:r>
+      <w:proofErr w:type="gramStart"/>
+      <w:r>
+        <w:t>OR  IMPLIED</w:t>
+      </w:r>
+      <w:proofErr w:type="gramEnd"/>
+      <w:r>
+        <w:t xml:space="preserve">, INCLUDING BUT NOT LIMITED TO THE WARRANTIES OF MERCHANTABILITY,  </w:t>
+      </w:r>
+    </w:p>
+    <w:p>
+      <w:r>
+        <w:t xml:space="preserve">FITNESS FOR A PARTICULAR PURPOSE AND NONINFRINGEMENT. IN NO EVENT SHALL </w:t>
+      </w:r>
+      <w:proofErr w:type="gramStart"/>
+      <w:r>
+        <w:t>THE  AUTHORS</w:t>
+      </w:r>
+      <w:proofErr w:type="gramEnd"/>
+      <w:r>
+        <w:t xml:space="preserve"> OR COPYRIGHT HOLDERS BE LIABLE FOR ANY CLAIM, DAMAGES OR OTHER  LIABILITY, WHETHER IN AN ACTION OF CONTRACT, TORT OR </w:t>
+      </w:r>
+    </w:p>
+    <w:p>
+      <w:r>
+        <w:t xml:space="preserve">OTHERWISE, ARISING </w:t>
+      </w:r>
+      <w:proofErr w:type="gramStart"/>
+      <w:r>
+        <w:t>FROM,  OUT</w:t>
+      </w:r>
+      <w:proofErr w:type="gramEnd"/>
+      <w:r>
+        <w:t xml:space="preserve"> OF OR IN CONNECTION WITH THE SOFTWARE OR THE USE OR OTHER DEALINGS IN THE  SOFTWARE.</w:t>
+      </w:r>
+    </w:p>
+    <w:p/>
+    <w:p>
+      <w:pPr>
+        <w:pStyle w:val="Heading3"/>
+      </w:pPr>
+      <w:proofErr w:type="spellStart"/>
+      <w:r>
+        <w:t>JQuery</w:t>
+      </w:r>
+      <w:proofErr w:type="spellEnd"/>
+      <w:r>
+        <w:t xml:space="preserve"> </w:t>
+      </w:r>
+      <w:proofErr w:type="spellStart"/>
+      <w:r>
+        <w:t>PriceFormat</w:t>
+      </w:r>
+      <w:proofErr w:type="spellEnd"/>
+    </w:p>
+    <w:p>
+      <w:r>
+        <w:t xml:space="preserve">The MIT License    Copyright (c) 2013 jQuery-Price-Format    Permission is hereby granted, free of charge, to any person obtaining a </w:t>
+      </w:r>
+      <w:proofErr w:type="gramStart"/>
+      <w:r>
+        <w:t>copy  of</w:t>
+      </w:r>
+      <w:proofErr w:type="gramEnd"/>
+      <w:r>
+        <w:t xml:space="preserve"> this software and associated documentation files (the </w:t>
+      </w:r>
+    </w:p>
+    <w:p>
+      <w:r>
+        <w:t xml:space="preserve">"Software"), to </w:t>
+      </w:r>
+      <w:proofErr w:type="gramStart"/>
+      <w:r>
+        <w:t>deal  in</w:t>
+      </w:r>
+      <w:proofErr w:type="gramEnd"/>
+      <w:r>
+        <w:t xml:space="preserve"> the Software without restriction, including without limitation the rights  to use, copy, modify, merge, publish, distribute, sublicense, and/or sell  copies of the Software, </w:t>
+      </w:r>
+    </w:p>
+    <w:p>
+      <w:r>
+        <w:t xml:space="preserve">and to permit persons to whom the Software </w:t>
+      </w:r>
+      <w:proofErr w:type="gramStart"/>
+      <w:r>
+        <w:t>is  furnished</w:t>
+      </w:r>
+      <w:proofErr w:type="gramEnd"/>
+      <w:r>
+        <w:t xml:space="preserve"> to do so, subject to the following conditions:    The above copyright notice and this permission notice shall be included in  all copies or </w:t>
+      </w:r>
+    </w:p>
+    <w:p>
+      <w:r>
+        <w:t xml:space="preserve">substantial portions of the Software.    THE SOFTWARE IS PROVIDED "AS IS", WITHOUT WARRANTY OF ANY KIND, EXPRESS </w:t>
+      </w:r>
+      <w:proofErr w:type="gramStart"/>
+      <w:r>
+        <w:t>OR  IMPLIED</w:t>
+      </w:r>
+      <w:proofErr w:type="gramEnd"/>
+      <w:r>
+        <w:t xml:space="preserve">, INCLUDING BUT NOT LIMITED TO THE WARRANTIES OF MERCHANTABILITY,  FITNESS </w:t>
+      </w:r>
+    </w:p>
+    <w:p>
+      <w:r>
+        <w:t xml:space="preserve">FOR A PARTICULAR PURPOSE AND NONINFRINGEMENT. IN NO EVENT SHALL </w:t>
+      </w:r>
+      <w:proofErr w:type="gramStart"/>
+      <w:r>
+        <w:t>THE  AUTHORS</w:t>
+      </w:r>
+      <w:proofErr w:type="gramEnd"/>
+      <w:r>
+        <w:t xml:space="preserve"> OR COPYRIGHT HOLDERS BE LIABLE FOR ANY CLAIM, DAMAGES OR OTHER  LIABILITY, WHETHER IN AN ACTION OF CONTRACT, TORT OR </w:t>
+      </w:r>
+    </w:p>
+    <w:p>
+      <w:r>
+        <w:t xml:space="preserve">OTHERWISE, ARISING </w:t>
+      </w:r>
+      <w:proofErr w:type="gramStart"/>
+      <w:r>
+        <w:t>FROM,  OUT</w:t>
+      </w:r>
+      <w:proofErr w:type="gramEnd"/>
+      <w:r>
+        <w:t xml:space="preserve"> OF OR IN CONNECTION WITH THE SOFTWARE OR THE USE OR OTHER DEALINGS IN  THE SOFTWARE.</w:t>
+      </w:r>
+    </w:p>
+    <w:p/>
+    <w:p>
+      <w:pPr>
+        <w:pStyle w:val="Heading3"/>
+      </w:pPr>
+      <w:r>
+        <w:t>Bootstrap Color Picker</w:t>
+      </w:r>
+    </w:p>
+    <w:p>
+      <w:r>
+        <w:t xml:space="preserve">MIT License    Copyright (c) 2017 </w:t>
+      </w:r>
+      <w:proofErr w:type="spellStart"/>
+      <w:r>
+        <w:t>Javi</w:t>
+      </w:r>
+      <w:proofErr w:type="spellEnd"/>
+      <w:r>
+        <w:t xml:space="preserve"> Aguilar    Permission is hereby granted, free of charge, to any person obtaining a </w:t>
+      </w:r>
+      <w:proofErr w:type="gramStart"/>
+      <w:r>
+        <w:t>copy  of</w:t>
+      </w:r>
+      <w:proofErr w:type="gramEnd"/>
+      <w:r>
+        <w:t xml:space="preserve"> this software and associated documentation files (the "Software"), to </w:t>
+      </w:r>
+    </w:p>
+    <w:p>
+      <w:proofErr w:type="gramStart"/>
+      <w:r>
+        <w:lastRenderedPageBreak/>
+        <w:t>deal  in</w:t>
+      </w:r>
+      <w:proofErr w:type="gramEnd"/>
+      <w:r>
+        <w:t xml:space="preserve"> the Software without restriction, including without limitation the rights  to use, copy, modify, merge, publish, distribute, sublicense, and/or sell  copies of the Software, and to permit </w:t>
+      </w:r>
+    </w:p>
+    <w:p>
+      <w:r>
+        <w:t xml:space="preserve">persons to whom the Software </w:t>
+      </w:r>
+      <w:proofErr w:type="gramStart"/>
+      <w:r>
+        <w:t>is  furnished</w:t>
+      </w:r>
+      <w:proofErr w:type="gramEnd"/>
+      <w:r>
+        <w:t xml:space="preserve"> to do so, subject to the following conditions:    The above copyright notice and this permission notice shall be included in all  copies or substantial </w:t>
+      </w:r>
+    </w:p>
+    <w:p>
+      <w:r>
+        <w:t xml:space="preserve">portions of the Software.    THE SOFTWARE IS PROVIDED "AS IS", WITHOUT WARRANTY OF ANY KIND, EXPRESS </w:t>
+      </w:r>
+      <w:proofErr w:type="gramStart"/>
+      <w:r>
+        <w:t>OR  IMPLIED</w:t>
+      </w:r>
+      <w:proofErr w:type="gramEnd"/>
+      <w:r>
+        <w:t xml:space="preserve">, INCLUDING BUT NOT LIMITED TO THE WARRANTIES OF MERCHANTABILITY,  FITNESS FOR A </w:t>
+      </w:r>
+    </w:p>
+    <w:p>
+      <w:r>
+        <w:t xml:space="preserve">PARTICULAR PURPOSE AND NONINFRINGEMENT. IN NO EVENT SHALL </w:t>
+      </w:r>
+      <w:proofErr w:type="gramStart"/>
+      <w:r>
+        <w:t>THE  AUTHORS</w:t>
+      </w:r>
+      <w:proofErr w:type="gramEnd"/>
+      <w:r>
+        <w:t xml:space="preserve"> OR COPYRIGHT HOLDERS BE LIABLE FOR ANY CLAIM, DAMAGES OR OTHER  LIABILITY, WHETHER IN AN ACTION OF CONTRACT, TORT OR OTHERWISE, </w:t>
+      </w:r>
+    </w:p>
+    <w:p>
+      <w:r>
+        <w:t xml:space="preserve">ARISING </w:t>
+      </w:r>
+      <w:proofErr w:type="gramStart"/>
+      <w:r>
+        <w:t>FROM,  OUT</w:t>
+      </w:r>
+      <w:proofErr w:type="gramEnd"/>
+      <w:r>
+        <w:t xml:space="preserve"> OF OR IN CONNECTION WITH THE SOFTWARE OR THE USE OR OTHER DEALINGS IN THE  SOFTWARE.</w:t>
+      </w:r>
+    </w:p>
+    <w:p/>
+    <w:p>
+      <w:pPr>
+        <w:pStyle w:val="Heading3"/>
+      </w:pPr>
+      <w:r>
+        <w:t>Spectrum</w:t>
+      </w:r>
+    </w:p>
+    <w:p>
+      <w:r>
+        <w:t xml:space="preserve">Copyright (c) Brian </w:t>
+      </w:r>
+      <w:proofErr w:type="spellStart"/>
+      <w:r>
+        <w:t>Grinstead</w:t>
+      </w:r>
+      <w:proofErr w:type="spellEnd"/>
+      <w:r>
+        <w:t xml:space="preserve">    Permission is hereby granted, free of charge, to any person </w:t>
+      </w:r>
+      <w:proofErr w:type="gramStart"/>
+      <w:r>
+        <w:t>obtaining  a</w:t>
+      </w:r>
+      <w:proofErr w:type="gramEnd"/>
+      <w:r>
+        <w:t xml:space="preserve"> copy of this software and associated documentation files (the  "Software"), to deal in the </w:t>
+      </w:r>
+    </w:p>
+    <w:p>
+      <w:r>
+        <w:t xml:space="preserve">Software without restriction, </w:t>
+      </w:r>
+      <w:proofErr w:type="gramStart"/>
+      <w:r>
+        <w:t>including  without</w:t>
+      </w:r>
+      <w:proofErr w:type="gramEnd"/>
+      <w:r>
+        <w:t xml:space="preserve"> limitation the rights to use, copy, modify, merge, publish,  distribute, sublicense, and/or sell copies of the Software, and to  permit persons to whom </w:t>
+      </w:r>
+    </w:p>
+    <w:p>
+      <w:r>
+        <w:t xml:space="preserve">the Software is furnished to do so, subject </w:t>
+      </w:r>
+      <w:proofErr w:type="gramStart"/>
+      <w:r>
+        <w:t>to  the</w:t>
+      </w:r>
+      <w:proofErr w:type="gramEnd"/>
+      <w:r>
+        <w:t xml:space="preserve"> following conditions:    The above copyright notice and this permission notice shall be  included in all copies or substantial portions of the </w:t>
+      </w:r>
+    </w:p>
+    <w:p>
+      <w:r>
+        <w:t xml:space="preserve">Software.    THE SOFTWARE IS PROVIDED "AS IS", WITHOUT WARRANTY OF ANY </w:t>
+      </w:r>
+      <w:proofErr w:type="gramStart"/>
+      <w:r>
+        <w:t>KIND,  EXPRESS</w:t>
+      </w:r>
+      <w:proofErr w:type="gramEnd"/>
+      <w:r>
+        <w:t xml:space="preserve"> OR IMPLIED, INCLUDING BUT NOT LIMITED TO THE WARRANTIES OF  MERCHANTABILITY, FITNESS FOR A PARTICULAR PURPOSE AND  </w:t>
+      </w:r>
+    </w:p>
+    <w:p>
+      <w:r>
+        <w:t xml:space="preserve">NONINFRINGEMENT. IN NO EVENT SHALL THE AUTHORS OR COPYRIGHT HOLDERS </w:t>
+      </w:r>
+      <w:proofErr w:type="gramStart"/>
+      <w:r>
+        <w:t>BE  LIABLE</w:t>
+      </w:r>
+      <w:proofErr w:type="gramEnd"/>
+      <w:r>
+        <w:t xml:space="preserve"> FOR ANY CLAIM, DAMAGES OR OTHER LIABILITY, WHETHER IN AN ACTION  OF CONTRACT, TORT OR OTHERWISE, ARISING FROM, OUT OF OR </w:t>
+      </w:r>
+    </w:p>
+    <w:p>
+      <w:r>
+        <w:t xml:space="preserve">IN </w:t>
+      </w:r>
+      <w:proofErr w:type="gramStart"/>
+      <w:r>
+        <w:t>CONNECTION  WITH</w:t>
+      </w:r>
+      <w:proofErr w:type="gramEnd"/>
+      <w:r>
+        <w:t xml:space="preserve"> THE SOFTWARE OR THE USE OR OTHER DEALINGS IN THE SOFTWARE.</w:t>
+      </w:r>
+    </w:p>
+    <w:p>
+      <w:pPr>
+        <w:pStyle w:val="Heading3"/>
+      </w:pPr>
+    </w:p>
+    <w:p>
+      <w:pPr>
+        <w:pStyle w:val="Heading3"/>
+      </w:pPr>
+      <w:bookmarkStart w:id="1" w:name="_GoBack"/>
+      <w:bookmarkEnd w:id="1"/>
+      <w:r>
+        <w:t>Bootstrap Multiselect</w:t>
+      </w:r>
+    </w:p>
+    <w:p>
+      <w:r>
+        <w:t>Apache License, Version 2.0:</w:t>
+      </w:r>
+    </w:p>
+    <w:p>
+      <w:r>
+        <w:t>Copyright (c) 2012 - 2018 David Stutz</w:t>
+      </w:r>
+    </w:p>
+    <w:p>
+      <w:r>
+        <w:t xml:space="preserve">Licensed under the Apache License, Version 2.0 (the "License"); you may not use this file except in compliance with the License. You may obtain a copy of the License at </w:t>
+      </w:r>
+    </w:p>
+    <w:p>
+      <w:r>
+        <w:t>http://www.apache.org/licenses/LICENSE-2.0</w:t>
+      </w:r>
+    </w:p>
+    <w:p>
+      <w:r>
+        <w:lastRenderedPageBreak/>
+        <w:t xml:space="preserve">Unless required by applicable law or agreed to in writing, software distributed under the License is distributed on an "AS IS" BASIS, WITHOUT WARRANTIES OR CONDITIONS OF ANY KIND, either express or </w:t>
+      </w:r>
+    </w:p>
+    <w:p>
+      <w:r>
+        <w:t>implied. See the License for the specific language governing permissions and limitations under the License.</w:t>
+      </w:r>
+    </w:p>
+    <w:p>
+      <w:r>
+        <w:t>BSD 3-Clause License:</w:t>
+      </w:r>
+    </w:p>
+    <w:p>
+      <w:r>
+        <w:t>Copyright (c) 2012 - 2018 David Stutz All rights reserved.</w:t>
+      </w:r>
+    </w:p>
+    <w:p>
+      <w:r>
+        <w:t>Redistribution and use in source and binary forms, with or without modification, are permitted provided that the following conditions are met:</w:t>
+      </w:r>
+    </w:p>
+    <w:p>
+      <w:r>
+        <w:t>Redistributions of source code must retain the above copyright notice, this list of conditions and the following disclaimer.</w:t>
+      </w:r>
+    </w:p>
+    <w:p>
+      <w:r>
+        <w:t>Redistributions in binary form must reproduce the above copyright notice, this list of conditions and the following disclaimer in the documentation and/or other materials provided with the distribution.</w:t>
+      </w:r>
+    </w:p>
+    <w:p>
+      <w:r>
+        <w:t>Neither the name of David Stutz nor the names of its contributors may be used to endorse or promote products derived from this software without specific prior written permission.</w:t>
+      </w:r>
+    </w:p>
+    <w:p>
+      <w:r>
+        <w:t xml:space="preserve">THIS SOFTWARE IS PROVIDED BY THE COPYRIGHT HOLDERS AND CONTRIBUTORS "AS IS" AND ANY EXPRESS OR IMPLIED WARRANTIES, INCLUDING, BUT NOT LIMITED TO, THE IMPLIED WARRANTIES OF MERCHANTABILITY AND FITNESS </w:t>
+      </w:r>
+    </w:p>
+    <w:p>
+      <w:r>
+        <w:t xml:space="preserve">FOR A PARTICULAR PURPOSE ARE DISCLAIMED. IN NO EVENT SHALL THE COPYRIGHT HOLDER OR CONTRIBUTORS BE LIABLE FOR ANY DIRECT, INDIRECT, INCIDENTAL, SPECIAL, EXEMPLARY, OR CONSEQUENTIAL DAMAGES (INCLUDING, </w:t>
+      </w:r>
+    </w:p>
+    <w:p>
+      <w:r>
+        <w:t xml:space="preserve">BUT NOT LIMITED TO, PROCUREMENT OF SUBSTITUTE GOODS OR SERVICES; LOSS OF USE, DATA, OR PROFITS; OR BUSINESS INTERRUPTION) HOWEVER CAUSED AND ON ANY THEORY OF LIABILITY, WHETHER IN CONTRACT, STRICT </w:t>
+      </w:r>
+    </w:p>
+    <w:p>
+      <w:r>
+        <w:t>LIABILITY, OR TORT (INCLUDING NEGLIGENCE OR OTHERWISE) ARISING IN ANY WAY OUT OF THE USE OF THIS SOFTWARE, EVEN IF ADVISED OF THE POSSIBILITY OF SUCH DAMAGE.</w:t>
+      </w:r>
+    </w:p>
+    <w:p/>
+    <w:p>
+      <w:pPr>
+        <w:pStyle w:val="Heading3"/>
+      </w:pPr>
+      <w:r>
+        <w:t>CK Editor</w:t>
+      </w:r>
+    </w:p>
+    <w:p>
+      <w:hyperlink r:id="rId27" w:history="1">
+        <w:r>
+          <w:rPr>
+            <w:rStyle w:val="Hyperlink"/>
+          </w:rPr>
+          <w:t>https://ckeditor.com/legal/ckeditor-oss-license/</w:t>
+        </w:r>
+      </w:hyperlink>
+    </w:p>
+    <w:p/>
+    <w:p>
+      <w:pPr>
+        <w:pStyle w:val="Heading3"/>
+      </w:pPr>
+      <w:proofErr w:type="spellStart"/>
+      <w:r>
+        <w:t>Summernote</w:t>
+      </w:r>
+      <w:proofErr w:type="spellEnd"/>
+      <w:r>
+        <w:t xml:space="preserve"> Editor</w:t>
+      </w:r>
+    </w:p>
+    <w:p>
+      <w:r>
+        <w:t>The MIT License (</w:t>
+      </w:r>
+      <w:proofErr w:type="gramStart"/>
+      <w:r>
+        <w:t xml:space="preserve">MIT)   </w:t>
+      </w:r>
+      <w:proofErr w:type="gramEnd"/>
+      <w:r>
+        <w:t xml:space="preserve"> Copyright (c) 2015~ </w:t>
+      </w:r>
+      <w:proofErr w:type="spellStart"/>
+      <w:r>
+        <w:t>Summernote</w:t>
+      </w:r>
+      <w:proofErr w:type="spellEnd"/>
+      <w:r>
+        <w:t xml:space="preserve"> Team (https://github.com/orgs/summernote/people)    Permission is hereby granted, free of charge, to any person obtaining a copy  of this </w:t>
+      </w:r>
+    </w:p>
+    <w:p>
+      <w:r>
+        <w:t xml:space="preserve">software and associated documentation files (the "Software"), to </w:t>
+      </w:r>
+      <w:proofErr w:type="gramStart"/>
+      <w:r>
+        <w:t>deal  in</w:t>
+      </w:r>
+      <w:proofErr w:type="gramEnd"/>
+      <w:r>
+        <w:t xml:space="preserve"> the Software without restriction, including without limitation the rights  to use, copy, modify, merge, publish, distribute, </w:t>
+      </w:r>
+    </w:p>
+    <w:p>
+      <w:r>
+        <w:lastRenderedPageBreak/>
+        <w:t xml:space="preserve">sublicense, and/or </w:t>
+      </w:r>
+      <w:proofErr w:type="gramStart"/>
+      <w:r>
+        <w:t>sell  copies</w:t>
+      </w:r>
+      <w:proofErr w:type="gramEnd"/>
+      <w:r>
+        <w:t xml:space="preserve"> of the Software, and to permit persons to whom the Software is  furnished to do so, subject to the following conditions:    The above copyright notice and this </w:t>
+      </w:r>
+    </w:p>
+    <w:p>
+      <w:r>
+        <w:t xml:space="preserve">permission notice shall be included </w:t>
+      </w:r>
+      <w:proofErr w:type="gramStart"/>
+      <w:r>
+        <w:t>in  all</w:t>
+      </w:r>
+      <w:proofErr w:type="gramEnd"/>
+      <w:r>
+        <w:t xml:space="preserve"> copies or substantial portions of the Software.    THE SOFTWARE IS PROVIDED "AS IS", WITHOUT WARRANTY OF ANY KIND, EXPRESS </w:t>
+      </w:r>
+      <w:proofErr w:type="gramStart"/>
+      <w:r>
+        <w:t>OR  IMPLIED</w:t>
+      </w:r>
+      <w:proofErr w:type="gramEnd"/>
+      <w:r>
+        <w:t xml:space="preserve">, INCLUDING BUT NOT </w:t>
+      </w:r>
+    </w:p>
+    <w:p>
+      <w:r>
+        <w:t xml:space="preserve">LIMITED TO THE WARRANTIES OF </w:t>
+      </w:r>
+      <w:proofErr w:type="gramStart"/>
+      <w:r>
+        <w:t>MERCHANTABILITY,  FITNESS</w:t>
+      </w:r>
+      <w:proofErr w:type="gramEnd"/>
+      <w:r>
+        <w:t xml:space="preserve"> FOR A PARTICULAR PURPOSE AND NONINFRINGEMENT. IN NO EVENT SHALL </w:t>
+      </w:r>
+      <w:proofErr w:type="gramStart"/>
+      <w:r>
+        <w:t>THE  AUTHORS</w:t>
+      </w:r>
+      <w:proofErr w:type="gramEnd"/>
+      <w:r>
+        <w:t xml:space="preserve"> OR COPYRIGHT HOLDERS BE LIABLE FOR ANY CLAIM, DAMAGES OR OTHER  </w:t>
+      </w:r>
+    </w:p>
+    <w:p>
+      <w:r>
+        <w:t xml:space="preserve">LIABILITY, WHETHER IN AN ACTION OF CONTRACT, TORT OR OTHERWISE, ARISING </w:t>
+      </w:r>
+      <w:proofErr w:type="gramStart"/>
+      <w:r>
+        <w:t>FROM,  OUT</w:t>
+      </w:r>
+      <w:proofErr w:type="gramEnd"/>
+      <w:r>
+        <w:t xml:space="preserve"> OF OR IN CONNECTION WITH THE SOFTWARE OR THE USE OR OTHER DEALINGS IN  THE SOFTWARE.</w:t>
+      </w:r>
+    </w:p>
     <w:sectPr>
       <w:pgSz w:w="12240" w:h="15840"/>
       <w:pgMar w:top="1440" w:right="1440" w:bottom="1440" w:left="1440" w:header="720" w:footer="720" w:gutter="0"/>
@@ -4198,7 +6056,6 @@
   <w:style w:type="character" w:default="1" w:styleId="DefaultParagraphFont">
     <w:name w:val="Default Paragraph Font"/>
     <w:uiPriority w:val="1"/>
-    <w:semiHidden/>
     <w:unhideWhenUsed/>
   </w:style>
   <w:style w:type="table" w:default="1" w:styleId="TableNormal">
@@ -4408,6 +6265,69 @@
       <w:sz w:val="24"/>
       <w:szCs w:val="24"/>
     </w:rPr>
+  </w:style>
+  <w:style w:type="table" w:styleId="PlainTable1">
+    <w:name w:val="Plain Table 1"/>
+    <w:basedOn w:val="TableNormal"/>
+    <w:uiPriority w:val="41"/>
+    <w:rsid w:val="000B1018"/>
+    <w:pPr>
+      <w:spacing w:after="0" w:line="240" w:lineRule="auto"/>
+    </w:pPr>
+    <w:tblPr>
+      <w:tblStyleRowBandSize w:val="1"/>
+      <w:tblStyleColBandSize w:val="1"/>
+      <w:tblBorders>
+        <w:top w:val="single" w:sz="4" w:space="0" w:color="BFBFBF" w:themeColor="background1" w:themeShade="BF"/>
+        <w:left w:val="single" w:sz="4" w:space="0" w:color="BFBFBF" w:themeColor="background1" w:themeShade="BF"/>
+        <w:bottom w:val="single" w:sz="4" w:space="0" w:color="BFBFBF" w:themeColor="background1" w:themeShade="BF"/>
+        <w:right w:val="single" w:sz="4" w:space="0" w:color="BFBFBF" w:themeColor="background1" w:themeShade="BF"/>
+        <w:insideH w:val="single" w:sz="4" w:space="0" w:color="BFBFBF" w:themeColor="background1" w:themeShade="BF"/>
+        <w:insideV w:val="single" w:sz="4" w:space="0" w:color="BFBFBF" w:themeColor="background1" w:themeShade="BF"/>
+      </w:tblBorders>
+    </w:tblPr>
+    <w:tblStylePr w:type="firstRow">
+      <w:rPr>
+        <w:b/>
+        <w:bCs/>
+      </w:rPr>
+    </w:tblStylePr>
+    <w:tblStylePr w:type="lastRow">
+      <w:rPr>
+        <w:b/>
+        <w:bCs/>
+      </w:rPr>
+      <w:tblPr/>
+      <w:tcPr>
+        <w:tcBorders>
+          <w:top w:val="double" w:sz="4" w:space="0" w:color="BFBFBF" w:themeColor="background1" w:themeShade="BF"/>
+        </w:tcBorders>
+      </w:tcPr>
+    </w:tblStylePr>
+    <w:tblStylePr w:type="firstCol">
+      <w:rPr>
+        <w:b/>
+        <w:bCs/>
+      </w:rPr>
+    </w:tblStylePr>
+    <w:tblStylePr w:type="lastCol">
+      <w:rPr>
+        <w:b/>
+        <w:bCs/>
+      </w:rPr>
+    </w:tblStylePr>
+    <w:tblStylePr w:type="band1Vert">
+      <w:tblPr/>
+      <w:tcPr>
+        <w:shd w:val="clear" w:color="auto" w:fill="F2F2F2" w:themeFill="background1" w:themeFillShade="F2"/>
+      </w:tcPr>
+    </w:tblStylePr>
+    <w:tblStylePr w:type="band1Horz">
+      <w:tblPr/>
+      <w:tcPr>
+        <w:shd w:val="clear" w:color="auto" w:fill="F2F2F2" w:themeFill="background1" w:themeFillShade="F2"/>
+      </w:tcPr>
+    </w:tblStylePr>
   </w:style>
 </w:styles>
 </file>

</xml_diff>